<commit_message>
added ground texture, edited the tobSpritesheet and edited the script
</commit_message>
<xml_diff>
--- a/Tofu Chan Script.docx
+++ b/Tofu Chan Script.docx
@@ -494,6 +494,25 @@
               <w:t>Gender: Male</w:t>
               <w:br/>
               <w:t>Species: Töb</w:t>
+              <w:br/>
+            </w:r>
+            <w:r>
+              <w:rPr>
+                <w:rFonts w:eastAsia="Calibri" w:cs="Lucida Sans Unicode" w:ascii="Lucida Sans Unicode" w:hAnsi="Lucida Sans Unicode" w:eastAsiaTheme="minorHAnsi"/>
+                <w:color w:val="auto"/>
+                <w:kern w:val="0"/>
+                <w:sz w:val="24"/>
+                <w:szCs w:val="22"/>
+                <w:lang w:val="en-US" w:eastAsia="en-US" w:bidi="ar-SA"/>
+              </w:rPr>
+              <w:t>Residence</w:t>
+            </w:r>
+            <w:r>
+              <w:rPr>
+                <w:rFonts w:cs="Lucida Sans Unicode" w:ascii="Lucida Sans Unicode" w:hAnsi="Lucida Sans Unicode"/>
+                <w:sz w:val="24"/>
+              </w:rPr>
+              <w:t>: on Earth</w:t>
             </w:r>
           </w:p>
         </w:tc>
@@ -561,7 +580,7 @@
                   <wp:positionV relativeFrom="paragraph">
                     <wp:posOffset>-87630</wp:posOffset>
                   </wp:positionV>
-                  <wp:extent cx="1099185" cy="1619885"/>
+                  <wp:extent cx="1134110" cy="1671320"/>
                   <wp:effectExtent l="0" t="0" r="0" b="0"/>
                   <wp:wrapSquare wrapText="largest"/>
                   <wp:docPr id="2" name="Image1" descr=""/>
@@ -586,7 +605,7 @@
                         <pic:spPr bwMode="auto">
                           <a:xfrm>
                             <a:off x="0" y="0"/>
-                            <a:ext cx="1099185" cy="1619885"/>
+                            <a:ext cx="1134110" cy="1671320"/>
                           </a:xfrm>
                           <a:prstGeom prst="rect">
                             <a:avLst/>
@@ -716,15 +735,35 @@
               </w:rPr>
               <w:t xml:space="preserve">Species: </w:t>
             </w:r>
-            <w:bookmarkStart w:id="1" w:name="firstHeading"/>
-            <w:bookmarkEnd w:id="1"/>
             <w:r>
               <w:rPr>
                 <w:rFonts w:ascii="Lucida Sans Unicode" w:hAnsi="Lucida Sans Unicode"/>
+                <w:b w:val="false"/>
+                <w:bCs w:val="false"/>
                 <w:sz w:val="24"/>
                 <w:szCs w:val="24"/>
               </w:rPr>
-              <w:t>Apple Macintosh</w:t>
+              <w:t>Robot</w:t>
+            </w:r>
+            <w:r>
+              <w:rPr>
+                <w:rFonts w:ascii="Lucida Sans Unicode" w:hAnsi="Lucida Sans Unicode"/>
+                <w:b w:val="false"/>
+                <w:bCs w:val="false"/>
+                <w:sz w:val="24"/>
+                <w:szCs w:val="24"/>
+              </w:rPr>
+              <w:br/>
+            </w:r>
+            <w:r>
+              <w:rPr>
+                <w:rFonts w:ascii="Lucida Sans Unicode" w:hAnsi="Lucida Sans Unicode"/>
+                <w:b w:val="false"/>
+                <w:bCs w:val="false"/>
+                <w:sz w:val="24"/>
+                <w:szCs w:val="24"/>
+              </w:rPr>
+              <w:t>Residence: Apple Macintosh</w:t>
             </w:r>
           </w:p>
         </w:tc>
@@ -753,7 +792,15 @@
                 <w:b/>
                 <w:sz w:val="28"/>
               </w:rPr>
-              <w:t>Evil President</w:t>
+              <w:t xml:space="preserve">Evil President </w:t>
+            </w:r>
+            <w:r>
+              <w:rPr>
+                <w:rFonts w:cs="Lucida Sans Unicode" w:ascii="Lucida Sans Unicode" w:hAnsi="Lucida Sans Unicode"/>
+                <w:b/>
+                <w:sz w:val="28"/>
+              </w:rPr>
+              <w:t>(Casu Martzu?)</w:t>
             </w:r>
           </w:p>
           <w:p>
@@ -839,6 +886,14 @@
               <w:t>Gender: Male</w:t>
               <w:br/>
               <w:t>Species: Töb</w:t>
+              <w:br/>
+            </w:r>
+            <w:r>
+              <w:rPr>
+                <w:rFonts w:cs="Lucida Sans Unicode" w:ascii="Lucida Sans Unicode" w:hAnsi="Lucida Sans Unicode"/>
+                <w:sz w:val="24"/>
+              </w:rPr>
+              <w:t xml:space="preserve">Residence: </w:t>
             </w:r>
           </w:p>
         </w:tc>
@@ -1227,25 +1282,7 @@
           <w:bCs w:val="false"/>
           <w:sz w:val="28"/>
         </w:rPr>
-        <w:t xml:space="preserve">(Töbistan? </w:t>
-      </w:r>
-      <w:r>
-        <w:rPr>
-          <w:rFonts w:cs="Lucida Sans Unicode" w:ascii="Lucida Sans Unicode" w:hAnsi="Lucida Sans Unicode"/>
-          <w:b w:val="false"/>
-          <w:bCs w:val="false"/>
-          <w:sz w:val="28"/>
-        </w:rPr>
-        <w:t>Töbeville?</w:t>
-      </w:r>
-      <w:r>
-        <w:rPr>
-          <w:rFonts w:cs="Lucida Sans Unicode" w:ascii="Lucida Sans Unicode" w:hAnsi="Lucida Sans Unicode"/>
-          <w:b w:val="false"/>
-          <w:bCs w:val="false"/>
-          <w:sz w:val="28"/>
-        </w:rPr>
-        <w:t>)</w:t>
+        <w:t>(Töbistan? Töbeville? Töbtopia?)</w:t>
       </w:r>
       <w:r>
         <w:rPr>
@@ -1267,7 +1304,7 @@
     <w:p>
       <w:pPr>
         <w:pStyle w:val="Normal"/>
-        <w:spacing w:lineRule="auto" w:line="240"/>
+        <w:spacing w:lineRule="auto" w:line="240" w:before="0" w:after="160"/>
         <w:rPr>
           <w:rFonts w:ascii="Lucida Sans Unicode" w:hAnsi="Lucida Sans Unicode"/>
         </w:rPr>
@@ -1278,18 +1315,6 @@
           <w:sz w:val="28"/>
         </w:rPr>
         <w:t>Other unnamed regions</w:t>
-      </w:r>
-    </w:p>
-    <w:p>
-      <w:pPr>
-        <w:pStyle w:val="Normal"/>
-        <w:spacing w:lineRule="auto" w:line="240" w:before="0" w:after="160"/>
-        <w:rPr>
-          <w:rFonts w:ascii="Lucida Sans Unicode" w:hAnsi="Lucida Sans Unicode"/>
-        </w:rPr>
-      </w:pPr>
-      <w:r>
-        <w:rPr/>
       </w:r>
     </w:p>
     <w:sectPr>

</xml_diff>

<commit_message>
Added motivation meadows concept
</commit_message>
<xml_diff>
--- a/Tofu Chan Script.docx
+++ b/Tofu Chan Script.docx
@@ -56,7 +56,7 @@
       </w:r>
       <w:r>
         <w:rPr>
-          <w:rFonts w:cs="Lucida Sans Unicode" w:ascii="Lucida Sans Unicode" w:hAnsi="Lucida Sans Unicode"/>
+          <w:rFonts w:cs="Lucida Sans Unicode"/>
           <w:sz w:val="24"/>
           <w:szCs w:val="24"/>
         </w:rPr>
@@ -64,27 +64,17 @@
       </w:r>
       <w:r>
         <w:rPr>
-          <w:rFonts w:cs="Lucida Sans Unicode" w:ascii="Lucida Sans Unicode" w:hAnsi="Lucida Sans Unicode"/>
-          <w:b/>
-          <w:bCs/>
-          <w:sz w:val="24"/>
-          <w:szCs w:val="24"/>
-        </w:rPr>
-        <w:t>Tö</w:t>
-      </w:r>
-      <w:r>
-        <w:rPr>
-          <w:rFonts w:cs="Lucida Sans Unicode" w:ascii="Lucida Sans Unicode" w:hAnsi="Lucida Sans Unicode"/>
-          <w:b/>
-          <w:bCs/>
-          <w:sz w:val="24"/>
-          <w:szCs w:val="24"/>
-        </w:rPr>
-        <w:t>b</w:t>
-      </w:r>
-      <w:r>
-        <w:rPr>
-          <w:rFonts w:cs="Lucida Sans Unicode" w:ascii="Lucida Sans Unicode" w:hAnsi="Lucida Sans Unicode"/>
+          <w:rFonts w:cs="Lucida Sans Unicode"/>
+          <w:b/>
+          <w:bCs/>
+          <w:sz w:val="24"/>
+          <w:szCs w:val="24"/>
+        </w:rPr>
+        <w:t>Töb</w:t>
+      </w:r>
+      <w:r>
+        <w:rPr>
+          <w:rFonts w:cs="Lucida Sans Unicode"/>
           <w:sz w:val="24"/>
           <w:szCs w:val="24"/>
         </w:rPr>
@@ -92,92 +82,27 @@
       </w:r>
       <w:r>
         <w:rPr>
-          <w:rFonts w:cs="Lucida Sans Unicode" w:ascii="Lucida Sans Unicode" w:hAnsi="Lucida Sans Unicode"/>
-          <w:b/>
-          <w:bCs/>
-          <w:sz w:val="24"/>
-          <w:szCs w:val="24"/>
-        </w:rPr>
-        <w:t>Tö</w:t>
-      </w:r>
-      <w:r>
-        <w:rPr>
-          <w:rFonts w:cs="Lucida Sans Unicode" w:ascii="Lucida Sans Unicode" w:hAnsi="Lucida Sans Unicode"/>
-          <w:b/>
-          <w:bCs/>
-          <w:sz w:val="24"/>
-          <w:szCs w:val="24"/>
-        </w:rPr>
-        <w:t>b</w:t>
-      </w:r>
-      <w:r>
-        <w:rPr>
-          <w:rFonts w:cs="Lucida Sans Unicode" w:ascii="Lucida Sans Unicode" w:hAnsi="Lucida Sans Unicode"/>
-          <w:sz w:val="24"/>
-          <w:szCs w:val="24"/>
-        </w:rPr>
-        <w:t xml:space="preserve"> in years so listens to what they have to say. He is told he needs to go back to his home planet of </w:t>
-      </w:r>
-      <w:r>
-        <w:rPr>
-          <w:rFonts w:cs="Lucida Sans Unicode" w:ascii="Lucida Sans Unicode" w:hAnsi="Lucida Sans Unicode"/>
-          <w:sz w:val="24"/>
-          <w:szCs w:val="24"/>
-        </w:rPr>
-        <w:t>P</w:t>
-      </w:r>
-      <w:r>
-        <w:rPr>
-          <w:rFonts w:cs="Lucida Sans Unicode" w:ascii="Lucida Sans Unicode" w:hAnsi="Lucida Sans Unicode"/>
-          <w:sz w:val="24"/>
-          <w:szCs w:val="24"/>
-        </w:rPr>
-        <w:t xml:space="preserve">umpernickel urgently on the next </w:t>
-      </w:r>
-      <w:r>
-        <w:rPr>
-          <w:rFonts w:cs="Lucida Sans Unicode" w:ascii="Lucida Sans Unicode" w:hAnsi="Lucida Sans Unicode"/>
-          <w:sz w:val="24"/>
-          <w:szCs w:val="24"/>
-        </w:rPr>
-        <w:t>S</w:t>
-      </w:r>
-      <w:r>
-        <w:rPr>
-          <w:rFonts w:cs="Lucida Sans Unicode" w:ascii="Lucida Sans Unicode" w:hAnsi="Lucida Sans Unicode"/>
-          <w:sz w:val="24"/>
-          <w:szCs w:val="24"/>
-        </w:rPr>
-        <w:t>pace</w:t>
-      </w:r>
-      <w:r>
-        <w:rPr>
-          <w:rFonts w:cs="Lucida Sans Unicode" w:ascii="Lucida Sans Unicode" w:hAnsi="Lucida Sans Unicode"/>
-          <w:sz w:val="24"/>
-          <w:szCs w:val="24"/>
-        </w:rPr>
-        <w:t>To</w:t>
-      </w:r>
-      <w:r>
-        <w:rPr>
-          <w:rFonts w:cs="Lucida Sans Unicode" w:ascii="Lucida Sans Unicode" w:hAnsi="Lucida Sans Unicode"/>
-          <w:sz w:val="24"/>
-          <w:szCs w:val="24"/>
-        </w:rPr>
-        <w:t>b flight.</w:t>
+          <w:rFonts w:cs="Lucida Sans Unicode"/>
+          <w:b/>
+          <w:bCs/>
+          <w:sz w:val="24"/>
+          <w:szCs w:val="24"/>
+        </w:rPr>
+        <w:t>Töb</w:t>
+      </w:r>
+      <w:r>
+        <w:rPr>
+          <w:rFonts w:cs="Lucida Sans Unicode"/>
+          <w:sz w:val="24"/>
+          <w:szCs w:val="24"/>
+        </w:rPr>
+        <w:t xml:space="preserve"> in years so listens to what they have to say. He is told he needs to go back to his home planet of Pumpernickel urgently on the next SpaceTob flight.</w:t>
         <w:br/>
-      </w:r>
-      <w:r>
-        <w:rPr>
-          <w:rFonts w:cs="Lucida Sans Unicode" w:ascii="Lucida Sans Unicode" w:hAnsi="Lucida Sans Unicode"/>
-          <w:sz w:val="24"/>
-          <w:szCs w:val="24"/>
-        </w:rPr>
         <w:t>[</w:t>
       </w:r>
       <w:r>
         <w:rPr>
-          <w:rFonts w:cs="Lucida Sans Unicode" w:ascii="Lucida Sans Unicode" w:hAnsi="Lucida Sans Unicode"/>
+          <w:rFonts w:cs="Lucida Sans Unicode"/>
           <w:b w:val="false"/>
           <w:bCs w:val="false"/>
           <w:sz w:val="24"/>
@@ -198,7 +123,7 @@
       </w:pPr>
       <w:r>
         <w:rPr>
-          <w:rFonts w:cs="Lucida Sans Unicode" w:ascii="Lucida Sans Unicode" w:hAnsi="Lucida Sans Unicode"/>
+          <w:rFonts w:cs="Lucida Sans Unicode"/>
           <w:sz w:val="24"/>
           <w:szCs w:val="24"/>
         </w:rPr>
@@ -206,7 +131,7 @@
       </w:r>
       <w:r>
         <w:rPr>
-          <w:rFonts w:cs="Lucida Sans Unicode" w:ascii="Lucida Sans Unicode" w:hAnsi="Lucida Sans Unicode"/>
+          <w:rFonts w:cs="Lucida Sans Unicode"/>
           <w:b/>
           <w:sz w:val="24"/>
           <w:szCs w:val="24"/>
@@ -215,7 +140,7 @@
       </w:r>
       <w:r>
         <w:rPr>
-          <w:rFonts w:cs="Lucida Sans Unicode" w:ascii="Lucida Sans Unicode" w:hAnsi="Lucida Sans Unicode"/>
+          <w:rFonts w:cs="Lucida Sans Unicode"/>
           <w:sz w:val="24"/>
           <w:szCs w:val="24"/>
         </w:rPr>
@@ -223,7 +148,7 @@
       </w:r>
       <w:r>
         <w:rPr>
-          <w:rFonts w:eastAsia="Calibri" w:cs="Lucida Sans Unicode" w:ascii="Lucida Sans Unicode" w:hAnsi="Lucida Sans Unicode" w:eastAsiaTheme="minorHAnsi"/>
+          <w:rFonts w:eastAsia="Calibri" w:cs="Lucida Sans Unicode" w:eastAsiaTheme="minorHAnsi"/>
           <w:color w:val="auto"/>
           <w:kern w:val="0"/>
           <w:sz w:val="24"/>
@@ -234,7 +159,7 @@
       </w:r>
       <w:r>
         <w:rPr>
-          <w:rFonts w:cs="Lucida Sans Unicode" w:ascii="Lucida Sans Unicode" w:hAnsi="Lucida Sans Unicode"/>
+          <w:rFonts w:cs="Lucida Sans Unicode"/>
           <w:sz w:val="24"/>
           <w:szCs w:val="24"/>
         </w:rPr>
@@ -242,7 +167,7 @@
       </w:r>
       <w:r>
         <w:rPr>
-          <w:rFonts w:cs="Lucida Sans Unicode" w:ascii="Lucida Sans Unicode" w:hAnsi="Lucida Sans Unicode"/>
+          <w:rFonts w:cs="Lucida Sans Unicode"/>
           <w:b/>
           <w:sz w:val="24"/>
           <w:szCs w:val="24"/>
@@ -251,7 +176,7 @@
       </w:r>
       <w:r>
         <w:rPr>
-          <w:rFonts w:cs="Lucida Sans Unicode" w:ascii="Lucida Sans Unicode" w:hAnsi="Lucida Sans Unicode"/>
+          <w:rFonts w:cs="Lucida Sans Unicode"/>
           <w:sz w:val="24"/>
           <w:szCs w:val="24"/>
         </w:rPr>
@@ -259,7 +184,7 @@
       </w:r>
       <w:r>
         <w:rPr>
-          <w:rFonts w:cs="Lucida Sans Unicode" w:ascii="Lucida Sans Unicode" w:hAnsi="Lucida Sans Unicode"/>
+          <w:rFonts w:cs="Lucida Sans Unicode"/>
           <w:b/>
           <w:sz w:val="24"/>
           <w:szCs w:val="24"/>
@@ -268,7 +193,7 @@
       </w:r>
       <w:r>
         <w:rPr>
-          <w:rFonts w:cs="Lucida Sans Unicode" w:ascii="Lucida Sans Unicode" w:hAnsi="Lucida Sans Unicode"/>
+          <w:rFonts w:cs="Lucida Sans Unicode"/>
           <w:sz w:val="24"/>
           <w:szCs w:val="24"/>
         </w:rPr>
@@ -438,25 +363,8 @@
         <w:t>-Encounters</w:t>
         <w:br/>
         <w:t>-Mini-games</w:t>
-      </w:r>
-      <w:r>
-        <w:rPr>
-          <w:b w:val="false"/>
-          <w:bCs w:val="false"/>
-          <w:sz w:val="24"/>
-          <w:szCs w:val="24"/>
-        </w:rPr>
         <w:br/>
-        <w:t>-</w:t>
-      </w:r>
-      <w:r>
-        <w:rPr>
-          <w:b w:val="false"/>
-          <w:bCs w:val="false"/>
-          <w:sz w:val="24"/>
-          <w:szCs w:val="24"/>
-        </w:rPr>
-        <w:t>Open World</w:t>
+        <w:t>-Open World</w:t>
       </w:r>
     </w:p>
     <w:p>
@@ -1579,7 +1487,16 @@
         </w:rPr>
       </w:pPr>
       <w:r>
-        <w:rPr/>
+        <w:rPr>
+          <w:rFonts w:eastAsia="Calibri" w:cs="" w:cstheme="minorBidi" w:eastAsiaTheme="minorHAnsi"/>
+          <w:b w:val="false"/>
+          <w:bCs w:val="false"/>
+          <w:color w:val="auto"/>
+          <w:kern w:val="0"/>
+          <w:sz w:val="28"/>
+          <w:szCs w:val="28"/>
+          <w:lang w:val="en-US" w:eastAsia="en-US" w:bidi="ar-SA"/>
+        </w:rPr>
       </w:r>
     </w:p>
     <w:p>
@@ -1616,7 +1533,6 @@
       </w:pPr>
       <w:r>
         <w:rPr>
-          <w:rFonts w:ascii="Lucida Sans Unicode" w:hAnsi="Lucida Sans Unicode"/>
           <w:b/>
           <w:bCs/>
           <w:sz w:val="24"/>
@@ -1627,7 +1543,6 @@
       </w:r>
       <w:r>
         <w:rPr>
-          <w:rFonts w:ascii="Lucida Sans Unicode" w:hAnsi="Lucida Sans Unicode"/>
           <w:b w:val="false"/>
           <w:bCs w:val="false"/>
           <w:sz w:val="24"/>
@@ -1637,7 +1552,6 @@
       </w:r>
       <w:r>
         <w:rPr>
-          <w:rFonts w:ascii="Lucida Sans Unicode" w:hAnsi="Lucida Sans Unicode"/>
           <w:b w:val="false"/>
           <w:bCs w:val="false"/>
           <w:sz w:val="24"/>
@@ -1648,7 +1562,6 @@
       </w:r>
       <w:r>
         <w:rPr>
-          <w:rFonts w:ascii="Lucida Sans Unicode" w:hAnsi="Lucida Sans Unicode"/>
           <w:b w:val="false"/>
           <w:bCs w:val="false"/>
           <w:i w:val="false"/>
@@ -1661,7 +1574,6 @@
       </w:r>
       <w:r>
         <w:rPr>
-          <w:rFonts w:ascii="Lucida Sans Unicode" w:hAnsi="Lucida Sans Unicode"/>
           <w:b w:val="false"/>
           <w:bCs w:val="false"/>
           <w:i w:val="false"/>
@@ -1671,21 +1583,7 @@
           <w:sz w:val="24"/>
           <w:szCs w:val="28"/>
         </w:rPr>
-        <w:t>#7858</w:t>
-      </w:r>
-      <w:r>
-        <w:rPr>
-          <w:rFonts w:ascii="Lucida Sans Unicode" w:hAnsi="Lucida Sans Unicode"/>
-          <w:b w:val="false"/>
-          <w:bCs w:val="false"/>
-          <w:i w:val="false"/>
-          <w:caps w:val="false"/>
-          <w:smallCaps w:val="false"/>
-          <w:spacing w:val="0"/>
-          <w:sz w:val="24"/>
-          <w:szCs w:val="28"/>
-        </w:rPr>
-        <w:t>]</w:t>
+        <w:t>#7858]</w:t>
       </w:r>
     </w:p>
     <w:p>
@@ -1697,6 +1595,7 @@
           <w:b w:val="false"/>
           <w:b w:val="false"/>
           <w:bCs w:val="false"/>
+          <w:i w:val="false"/>
           <w:i w:val="false"/>
           <w:caps w:val="false"/>
           <w:smallCaps w:val="false"/>
@@ -1707,8 +1606,14 @@
       </w:pPr>
       <w:r>
         <w:rPr>
-          <w:rFonts w:ascii="Lucida Sans Unicode" w:hAnsi="Lucida Sans Unicode"/>
-          <w:sz w:val="24"/>
+          <w:b w:val="false"/>
+          <w:bCs w:val="false"/>
+          <w:i w:val="false"/>
+          <w:caps w:val="false"/>
+          <w:smallCaps w:val="false"/>
+          <w:spacing w:val="0"/>
+          <w:sz w:val="28"/>
+          <w:szCs w:val="28"/>
         </w:rPr>
       </w:r>
     </w:p>
@@ -1728,7 +1633,6 @@
       </w:pPr>
       <w:r>
         <w:rPr>
-          <w:rFonts w:ascii="Lucida Sans Unicode" w:hAnsi="Lucida Sans Unicode"/>
           <w:b/>
           <w:bCs/>
           <w:i w:val="false"/>
@@ -1757,7 +1661,6 @@
       </w:pPr>
       <w:r>
         <w:rPr>
-          <w:rFonts w:ascii="Lucida Sans Unicode" w:hAnsi="Lucida Sans Unicode"/>
           <w:b/>
           <w:bCs/>
           <w:i w:val="false"/>
@@ -1772,7 +1675,6 @@
       </w:r>
       <w:r>
         <w:rPr>
-          <w:rFonts w:ascii="Lucida Sans Unicode" w:hAnsi="Lucida Sans Unicode"/>
           <w:b w:val="false"/>
           <w:bCs w:val="false"/>
           <w:i w:val="false"/>
@@ -1786,7 +1688,7 @@
       </w:r>
       <w:r>
         <w:rPr>
-          <w:rFonts w:eastAsia="Calibri" w:cs="" w:ascii="Lucida Sans Unicode" w:hAnsi="Lucida Sans Unicode" w:cstheme="minorBidi" w:eastAsiaTheme="minorHAnsi"/>
+          <w:rFonts w:eastAsia="Calibri" w:cs="" w:cstheme="minorBidi" w:eastAsiaTheme="minorHAnsi"/>
           <w:b w:val="false"/>
           <w:bCs w:val="false"/>
           <w:i w:val="false"/>
@@ -1803,7 +1705,6 @@
       </w:r>
       <w:r>
         <w:rPr>
-          <w:rFonts w:ascii="Lucida Sans Unicode" w:hAnsi="Lucida Sans Unicode"/>
           <w:b w:val="false"/>
           <w:bCs w:val="false"/>
           <w:i w:val="false"/>
@@ -1818,7 +1719,6 @@
       </w:r>
       <w:r>
         <w:rPr>
-          <w:rFonts w:ascii="Lucida Sans Unicode" w:hAnsi="Lucida Sans Unicode"/>
           <w:b w:val="false"/>
           <w:bCs w:val="false"/>
           <w:i w:val="false"/>
@@ -1828,35 +1728,7 @@
           <w:sz w:val="24"/>
           <w:szCs w:val="24"/>
         </w:rPr>
-        <w:t>[</w:t>
-      </w:r>
-      <w:r>
-        <w:rPr>
-          <w:rFonts w:ascii="Lucida Sans Unicode" w:hAnsi="Lucida Sans Unicode"/>
-          <w:b w:val="false"/>
-          <w:bCs w:val="false"/>
-          <w:i w:val="false"/>
-          <w:caps w:val="false"/>
-          <w:smallCaps w:val="false"/>
-          <w:spacing w:val="0"/>
-          <w:sz w:val="24"/>
-          <w:szCs w:val="24"/>
-        </w:rPr>
-        <w:t>Confuzzles#7858</w:t>
-      </w:r>
-      <w:r>
-        <w:rPr>
-          <w:rFonts w:ascii="Lucida Sans Unicode" w:hAnsi="Lucida Sans Unicode"/>
-          <w:b w:val="false"/>
-          <w:bCs w:val="false"/>
-          <w:i w:val="false"/>
-          <w:caps w:val="false"/>
-          <w:smallCaps w:val="false"/>
-          <w:spacing w:val="0"/>
-          <w:sz w:val="24"/>
-          <w:szCs w:val="24"/>
-        </w:rPr>
-        <w:t>]</w:t>
+        <w:t>[Confuzzles#7858]</w:t>
       </w:r>
       <w:r>
         <w:br w:type="page"/>
@@ -2624,9 +2496,108 @@
         </w:rPr>
         <w:t>.</w:t>
       </w:r>
+      <w:r>
+        <w:br w:type="page"/>
+      </w:r>
+    </w:p>
+    <w:p>
+      <w:pPr>
+        <w:pStyle w:val="Normal"/>
+        <w:spacing w:lineRule="auto" w:line="240" w:before="0" w:after="160"/>
+        <w:rPr>
+          <w:b/>
+          <w:b/>
+          <w:bCs/>
+          <w:sz w:val="40"/>
+          <w:szCs w:val="40"/>
+        </w:rPr>
+      </w:pPr>
+      <w:r>
+        <w:rPr>
+          <w:b/>
+          <w:bCs/>
+          <w:sz w:val="40"/>
+          <w:szCs w:val="40"/>
+        </w:rPr>
+        <w:t>Motivation Meadows</w:t>
+      </w:r>
+    </w:p>
+    <w:p>
+      <w:pPr>
+        <w:pStyle w:val="Normal"/>
+        <w:spacing w:lineRule="auto" w:line="240" w:before="0" w:after="160"/>
+        <w:rPr>
+          <w:b w:val="false"/>
+          <w:b w:val="false"/>
+          <w:bCs w:val="false"/>
+          <w:i/>
+          <w:i/>
+          <w:iCs/>
+          <w:sz w:val="24"/>
+          <w:szCs w:val="40"/>
+        </w:rPr>
+      </w:pPr>
+      <w:r>
+        <w:drawing>
+          <wp:anchor behindDoc="0" distT="0" distB="0" distL="0" distR="0" simplePos="0" locked="0" layoutInCell="0" allowOverlap="1" relativeHeight="5">
+            <wp:simplePos x="0" y="0"/>
+            <wp:positionH relativeFrom="column">
+              <wp:align>center</wp:align>
+            </wp:positionH>
+            <wp:positionV relativeFrom="paragraph">
+              <wp:posOffset>635</wp:posOffset>
+            </wp:positionV>
+            <wp:extent cx="5943600" cy="1311910"/>
+            <wp:effectExtent l="0" t="0" r="0" b="0"/>
+            <wp:wrapSquare wrapText="largest"/>
+            <wp:docPr id="4" name="Image2" descr=""/>
+            <wp:cNvGraphicFramePr>
+              <a:graphicFrameLocks xmlns:a="http://schemas.openxmlformats.org/drawingml/2006/main" noChangeAspect="1"/>
+            </wp:cNvGraphicFramePr>
+            <a:graphic xmlns:a="http://schemas.openxmlformats.org/drawingml/2006/main">
+              <a:graphicData uri="http://schemas.openxmlformats.org/drawingml/2006/picture">
+                <pic:pic xmlns:pic="http://schemas.openxmlformats.org/drawingml/2006/picture">
+                  <pic:nvPicPr>
+                    <pic:cNvPr id="4" name="Image2" descr=""/>
+                    <pic:cNvPicPr>
+                      <a:picLocks noChangeAspect="1" noChangeArrowheads="1"/>
+                    </pic:cNvPicPr>
+                  </pic:nvPicPr>
+                  <pic:blipFill>
+                    <a:blip r:embed="rId5"/>
+                    <a:stretch>
+                      <a:fillRect/>
+                    </a:stretch>
+                  </pic:blipFill>
+                  <pic:spPr bwMode="auto">
+                    <a:xfrm>
+                      <a:off x="0" y="0"/>
+                      <a:ext cx="5943600" cy="1311910"/>
+                    </a:xfrm>
+                    <a:prstGeom prst="rect">
+                      <a:avLst/>
+                    </a:prstGeom>
+                  </pic:spPr>
+                </pic:pic>
+              </a:graphicData>
+            </a:graphic>
+          </wp:anchor>
+        </w:drawing>
+      </w:r>
+      <w:r>
+        <w:rPr>
+          <w:b w:val="false"/>
+          <w:bCs w:val="false"/>
+          <w:i/>
+          <w:iCs/>
+          <w:sz w:val="24"/>
+          <w:szCs w:val="40"/>
+        </w:rPr>
+        <w:t>Will be expanded upon later.</w:t>
+      </w:r>
     </w:p>
     <w:sectPr>
-      <w:headerReference w:type="default" r:id="rId5"/>
+      <w:headerReference w:type="default" r:id="rId6"/>
       <w:type w:val="nextPage"/>
       <w:pgSz w:w="12240" w:h="15840"/>
       <w:pgMar w:left="1440" w:right="1440" w:gutter="0" w:header="720" w:top="1440" w:footer="0" w:bottom="1440"/>
@@ -3417,6 +3388,10 @@
     <w:next w:val="TextBody"/>
     <w:qFormat/>
     <w:pPr>
+      <w:numPr>
+        <w:ilvl w:val="2"/>
+        <w:numId w:val="1"/>
+      </w:numPr>
       <w:spacing w:before="140" w:after="120"/>
       <w:outlineLvl w:val="2"/>
     </w:pPr>

</xml_diff>